<commit_message>
Update 1st meeting agenda with notes taken
</commit_message>
<xml_diff>
--- a/Meeting Records/18:Dec:2022/Meeting Agenda.docx
+++ b/Meeting Records/18:Dec:2022/Meeting Agenda.docx
@@ -426,8 +426,737 @@
           <w:rtl w:val="0"/>
           <w:lang w:val="en-US"/>
         </w:rPr>
-        <w:t>Meeting Notes:</w:t>
-      </w:r>
+        <w:t>Meeting Nodes:</w:t>
+      </w:r>
+    </w:p>
+    <w:p>
+      <w:pPr>
+        <w:pStyle w:val="Body"/>
+        <w:spacing w:line="312" w:lineRule="auto"/>
+        <w:rPr>
+          <w:rFonts w:ascii="Times New Roman" w:cs="Times New Roman" w:hAnsi="Times New Roman" w:eastAsia="Times New Roman"/>
+          <w:sz w:val="30"/>
+          <w:szCs w:val="30"/>
+        </w:rPr>
+      </w:pPr>
+      <w:r>
+        <w:rPr>
+          <w:rFonts w:ascii="Times New Roman" w:hAnsi="Times New Roman"/>
+          <w:sz w:val="30"/>
+          <w:szCs w:val="30"/>
+          <w:rtl w:val="0"/>
+          <w:lang w:val="en-US"/>
+        </w:rPr>
+        <w:t>Skills:</w:t>
+      </w:r>
+    </w:p>
+    <w:p>
+      <w:pPr>
+        <w:pStyle w:val="Body"/>
+        <w:spacing w:line="312" w:lineRule="auto"/>
+        <w:rPr>
+          <w:rFonts w:ascii="Times New Roman" w:cs="Times New Roman" w:hAnsi="Times New Roman" w:eastAsia="Times New Roman"/>
+          <w:sz w:val="30"/>
+          <w:szCs w:val="30"/>
+        </w:rPr>
+      </w:pPr>
+      <w:r>
+        <w:rPr>
+          <w:rFonts w:ascii="Times New Roman" w:hAnsi="Times New Roman"/>
+          <w:sz w:val="30"/>
+          <w:szCs w:val="30"/>
+          <w:rtl w:val="0"/>
+          <w:lang w:val="en-US"/>
+        </w:rPr>
+        <w:t>Shuyi Liu: CS background, experience with Rails, not good at frontend</w:t>
+      </w:r>
+    </w:p>
+    <w:p>
+      <w:pPr>
+        <w:pStyle w:val="Body"/>
+        <w:spacing w:line="312" w:lineRule="auto"/>
+        <w:rPr>
+          <w:rFonts w:ascii="Times New Roman" w:cs="Times New Roman" w:hAnsi="Times New Roman" w:eastAsia="Times New Roman"/>
+          <w:sz w:val="30"/>
+          <w:szCs w:val="30"/>
+        </w:rPr>
+      </w:pPr>
+      <w:r>
+        <w:rPr>
+          <w:rFonts w:ascii="Times New Roman" w:hAnsi="Times New Roman"/>
+          <w:sz w:val="30"/>
+          <w:szCs w:val="30"/>
+          <w:rtl w:val="0"/>
+          <w:lang w:val="en-US"/>
+        </w:rPr>
+        <w:t>Ding: CS/Math, AI, not good at frontend</w:t>
+      </w:r>
+    </w:p>
+    <w:p>
+      <w:pPr>
+        <w:pStyle w:val="Body"/>
+        <w:spacing w:line="312" w:lineRule="auto"/>
+        <w:rPr>
+          <w:rFonts w:ascii="Times New Roman" w:cs="Times New Roman" w:hAnsi="Times New Roman" w:eastAsia="Times New Roman"/>
+          <w:sz w:val="30"/>
+          <w:szCs w:val="30"/>
+        </w:rPr>
+      </w:pPr>
+      <w:r>
+        <w:rPr>
+          <w:rFonts w:ascii="Times New Roman" w:hAnsi="Times New Roman"/>
+          <w:sz w:val="30"/>
+          <w:szCs w:val="30"/>
+          <w:rtl w:val="0"/>
+          <w:lang w:val="en-US"/>
+        </w:rPr>
+        <w:t>Zhijun Zeng: Not good at frontend</w:t>
+      </w:r>
+    </w:p>
+    <w:p>
+      <w:pPr>
+        <w:pStyle w:val="Body"/>
+        <w:spacing w:line="312" w:lineRule="auto"/>
+        <w:rPr>
+          <w:rFonts w:ascii="Times New Roman" w:cs="Times New Roman" w:hAnsi="Times New Roman" w:eastAsia="Times New Roman"/>
+          <w:sz w:val="30"/>
+          <w:szCs w:val="30"/>
+        </w:rPr>
+      </w:pPr>
+      <w:r>
+        <w:rPr>
+          <w:rFonts w:ascii="Times New Roman" w:hAnsi="Times New Roman"/>
+          <w:sz w:val="30"/>
+          <w:szCs w:val="30"/>
+          <w:rtl w:val="0"/>
+          <w:lang w:val="en-US"/>
+        </w:rPr>
+        <w:t>Baoyan Deng to Zhijun Zeng: Similar</w:t>
+      </w:r>
+    </w:p>
+    <w:p>
+      <w:pPr>
+        <w:pStyle w:val="Body"/>
+        <w:spacing w:line="312" w:lineRule="auto"/>
+        <w:rPr>
+          <w:rFonts w:ascii="Times New Roman" w:cs="Times New Roman" w:hAnsi="Times New Roman" w:eastAsia="Times New Roman"/>
+          <w:sz w:val="30"/>
+          <w:szCs w:val="30"/>
+        </w:rPr>
+      </w:pPr>
+      <w:r>
+        <w:rPr>
+          <w:rFonts w:ascii="Times New Roman" w:hAnsi="Times New Roman"/>
+          <w:sz w:val="30"/>
+          <w:szCs w:val="30"/>
+          <w:rtl w:val="0"/>
+          <w:lang w:val="en-US"/>
+        </w:rPr>
+        <w:t>Leo: CS background, prefer java</w:t>
+      </w:r>
+    </w:p>
+    <w:p>
+      <w:pPr>
+        <w:pStyle w:val="Body"/>
+        <w:spacing w:line="312" w:lineRule="auto"/>
+        <w:rPr>
+          <w:rFonts w:ascii="Times New Roman" w:cs="Times New Roman" w:hAnsi="Times New Roman" w:eastAsia="Times New Roman"/>
+          <w:sz w:val="30"/>
+          <w:szCs w:val="30"/>
+        </w:rPr>
+      </w:pPr>
+      <w:r>
+        <w:rPr>
+          <w:rFonts w:ascii="Times New Roman" w:hAnsi="Times New Roman"/>
+          <w:sz w:val="30"/>
+          <w:szCs w:val="30"/>
+          <w:rtl w:val="0"/>
+          <w:lang w:val="en-US"/>
+        </w:rPr>
+        <w:t>Availability:</w:t>
+      </w:r>
+    </w:p>
+    <w:p>
+      <w:pPr>
+        <w:pStyle w:val="Body"/>
+        <w:spacing w:line="312" w:lineRule="auto"/>
+        <w:rPr>
+          <w:rFonts w:ascii="Times New Roman" w:cs="Times New Roman" w:hAnsi="Times New Roman" w:eastAsia="Times New Roman"/>
+          <w:sz w:val="30"/>
+          <w:szCs w:val="30"/>
+        </w:rPr>
+      </w:pPr>
+      <w:r>
+        <w:rPr>
+          <w:rFonts w:ascii="Times New Roman" w:hAnsi="Times New Roman"/>
+          <w:sz w:val="30"/>
+          <w:szCs w:val="30"/>
+          <w:rtl w:val="0"/>
+          <w:lang w:val="en-US"/>
+        </w:rPr>
+        <w:t>Baoyan Deng: available from Jan</w:t>
+      </w:r>
+    </w:p>
+    <w:p>
+      <w:pPr>
+        <w:pStyle w:val="Body"/>
+        <w:spacing w:line="312" w:lineRule="auto"/>
+        <w:rPr>
+          <w:rFonts w:ascii="Times New Roman" w:cs="Times New Roman" w:hAnsi="Times New Roman" w:eastAsia="Times New Roman"/>
+          <w:sz w:val="30"/>
+          <w:szCs w:val="30"/>
+        </w:rPr>
+      </w:pPr>
+      <w:r>
+        <w:rPr>
+          <w:rFonts w:ascii="Times New Roman" w:hAnsi="Times New Roman"/>
+          <w:sz w:val="30"/>
+          <w:szCs w:val="30"/>
+          <w:rtl w:val="0"/>
+          <w:lang w:val="en-US"/>
+        </w:rPr>
+        <w:t>Zhijun Zeng: Similar to Deng</w:t>
+      </w:r>
+    </w:p>
+    <w:p>
+      <w:pPr>
+        <w:pStyle w:val="Body"/>
+        <w:spacing w:line="312" w:lineRule="auto"/>
+        <w:rPr>
+          <w:rFonts w:ascii="Times New Roman" w:cs="Times New Roman" w:hAnsi="Times New Roman" w:eastAsia="Times New Roman"/>
+          <w:sz w:val="30"/>
+          <w:szCs w:val="30"/>
+        </w:rPr>
+      </w:pPr>
+      <w:r>
+        <w:rPr>
+          <w:rFonts w:ascii="Times New Roman" w:hAnsi="Times New Roman"/>
+          <w:sz w:val="30"/>
+          <w:szCs w:val="30"/>
+          <w:rtl w:val="0"/>
+          <w:lang w:val="en-US"/>
+        </w:rPr>
+        <w:t>Ding: not available from 23rd to 27th Dec</w:t>
+      </w:r>
+    </w:p>
+    <w:p>
+      <w:pPr>
+        <w:pStyle w:val="Body"/>
+        <w:spacing w:line="312" w:lineRule="auto"/>
+        <w:rPr>
+          <w:rFonts w:ascii="Times New Roman" w:cs="Times New Roman" w:hAnsi="Times New Roman" w:eastAsia="Times New Roman"/>
+          <w:sz w:val="30"/>
+          <w:szCs w:val="30"/>
+        </w:rPr>
+      </w:pPr>
+      <w:r>
+        <w:rPr>
+          <w:rFonts w:ascii="Times New Roman" w:hAnsi="Times New Roman"/>
+          <w:sz w:val="30"/>
+          <w:szCs w:val="30"/>
+          <w:rtl w:val="0"/>
+          <w:lang w:val="en-US"/>
+        </w:rPr>
+        <w:t>Leo:  Most of times</w:t>
+      </w:r>
+    </w:p>
+    <w:p>
+      <w:pPr>
+        <w:pStyle w:val="Body"/>
+        <w:spacing w:line="312" w:lineRule="auto"/>
+        <w:rPr>
+          <w:rFonts w:ascii="Times New Roman" w:cs="Times New Roman" w:hAnsi="Times New Roman" w:eastAsia="Times New Roman"/>
+          <w:sz w:val="30"/>
+          <w:szCs w:val="30"/>
+        </w:rPr>
+      </w:pPr>
+    </w:p>
+    <w:p>
+      <w:pPr>
+        <w:pStyle w:val="Body"/>
+        <w:spacing w:line="312" w:lineRule="auto"/>
+        <w:rPr>
+          <w:rFonts w:ascii="Times New Roman" w:cs="Times New Roman" w:hAnsi="Times New Roman" w:eastAsia="Times New Roman"/>
+          <w:sz w:val="30"/>
+          <w:szCs w:val="30"/>
+        </w:rPr>
+      </w:pPr>
+      <w:r>
+        <w:rPr>
+          <w:rFonts w:ascii="Times New Roman" w:hAnsi="Times New Roman"/>
+          <w:sz w:val="30"/>
+          <w:szCs w:val="30"/>
+          <w:rtl w:val="0"/>
+          <w:lang w:val="en-US"/>
+        </w:rPr>
+        <w:t>Requirement:</w:t>
+      </w:r>
+    </w:p>
+    <w:p>
+      <w:pPr>
+        <w:pStyle w:val="Body"/>
+        <w:numPr>
+          <w:ilvl w:val="0"/>
+          <w:numId w:val="3"/>
+        </w:numPr>
+        <w:spacing w:line="312" w:lineRule="auto"/>
+        <w:rPr>
+          <w:rFonts w:ascii="Times New Roman" w:hAnsi="Times New Roman"/>
+          <w:sz w:val="30"/>
+          <w:szCs w:val="30"/>
+          <w:lang w:val="en-US"/>
+        </w:rPr>
+      </w:pPr>
+      <w:r>
+        <w:rPr>
+          <w:rFonts w:ascii="Times New Roman" w:hAnsi="Times New Roman"/>
+          <w:sz w:val="30"/>
+          <w:szCs w:val="30"/>
+          <w:rtl w:val="0"/>
+          <w:lang w:val="en-US"/>
+        </w:rPr>
+        <w:t>Additional features based on CW1 CW2</w:t>
+      </w:r>
+    </w:p>
+    <w:p>
+      <w:pPr>
+        <w:pStyle w:val="Body"/>
+        <w:numPr>
+          <w:ilvl w:val="0"/>
+          <w:numId w:val="2"/>
+        </w:numPr>
+        <w:spacing w:line="312" w:lineRule="auto"/>
+        <w:rPr>
+          <w:rFonts w:ascii="Times New Roman" w:hAnsi="Times New Roman"/>
+          <w:sz w:val="30"/>
+          <w:szCs w:val="30"/>
+          <w:lang w:val="en-US"/>
+        </w:rPr>
+      </w:pPr>
+      <w:r>
+        <w:rPr>
+          <w:rFonts w:ascii="Times New Roman" w:hAnsi="Times New Roman"/>
+          <w:sz w:val="30"/>
+          <w:szCs w:val="30"/>
+          <w:rtl w:val="0"/>
+          <w:lang w:val="en-US"/>
+        </w:rPr>
+        <w:t>Indexer/Search module: TBC</w:t>
+      </w:r>
+    </w:p>
+    <w:p>
+      <w:pPr>
+        <w:pStyle w:val="Body"/>
+        <w:numPr>
+          <w:ilvl w:val="0"/>
+          <w:numId w:val="2"/>
+        </w:numPr>
+        <w:spacing w:line="312" w:lineRule="auto"/>
+        <w:rPr>
+          <w:rFonts w:ascii="Times New Roman" w:hAnsi="Times New Roman"/>
+          <w:sz w:val="30"/>
+          <w:szCs w:val="30"/>
+          <w:lang w:val="en-US"/>
+        </w:rPr>
+      </w:pPr>
+      <w:r>
+        <w:rPr>
+          <w:rFonts w:ascii="Times New Roman" w:hAnsi="Times New Roman"/>
+          <w:sz w:val="30"/>
+          <w:szCs w:val="30"/>
+          <w:rtl w:val="0"/>
+          <w:lang w:val="en-US"/>
+        </w:rPr>
+        <w:t>Retrieval Models: TBC</w:t>
+      </w:r>
+    </w:p>
+    <w:p>
+      <w:pPr>
+        <w:pStyle w:val="Body"/>
+        <w:numPr>
+          <w:ilvl w:val="0"/>
+          <w:numId w:val="2"/>
+        </w:numPr>
+        <w:spacing w:line="312" w:lineRule="auto"/>
+        <w:rPr>
+          <w:rFonts w:ascii="Times New Roman" w:hAnsi="Times New Roman"/>
+          <w:sz w:val="30"/>
+          <w:szCs w:val="30"/>
+          <w:lang w:val="en-US"/>
+        </w:rPr>
+      </w:pPr>
+      <w:r>
+        <w:rPr>
+          <w:rFonts w:ascii="Times New Roman" w:hAnsi="Times New Roman"/>
+          <w:sz w:val="30"/>
+          <w:szCs w:val="30"/>
+          <w:rtl w:val="0"/>
+          <w:lang w:val="en-US"/>
+        </w:rPr>
+        <w:t xml:space="preserve">Interface: TBC </w:t>
+      </w:r>
+      <w:r>
+        <w:rPr>
+          <w:rFonts w:ascii="Times New Roman" w:hAnsi="Times New Roman" w:hint="default"/>
+          <w:sz w:val="30"/>
+          <w:szCs w:val="30"/>
+          <w:rtl w:val="0"/>
+          <w:lang w:val="en-US"/>
+        </w:rPr>
+        <w:t xml:space="preserve">— </w:t>
+      </w:r>
+      <w:r>
+        <w:rPr>
+          <w:rFonts w:ascii="Times New Roman" w:hAnsi="Times New Roman"/>
+          <w:sz w:val="30"/>
+          <w:szCs w:val="30"/>
+          <w:rtl w:val="0"/>
+          <w:lang w:val="en-US"/>
+        </w:rPr>
+        <w:t>Next meeting perhaps</w:t>
+      </w:r>
+    </w:p>
+    <w:p>
+      <w:pPr>
+        <w:pStyle w:val="Body"/>
+        <w:numPr>
+          <w:ilvl w:val="0"/>
+          <w:numId w:val="2"/>
+        </w:numPr>
+        <w:spacing w:line="312" w:lineRule="auto"/>
+        <w:rPr>
+          <w:rFonts w:ascii="Times New Roman" w:hAnsi="Times New Roman"/>
+          <w:sz w:val="30"/>
+          <w:szCs w:val="30"/>
+          <w:lang w:val="en-US"/>
+        </w:rPr>
+      </w:pPr>
+      <w:r>
+        <w:rPr>
+          <w:rFonts w:ascii="Times New Roman" w:hAnsi="Times New Roman"/>
+          <w:sz w:val="30"/>
+          <w:szCs w:val="30"/>
+          <w:rtl w:val="0"/>
+          <w:lang w:val="en-US"/>
+        </w:rPr>
+        <w:t xml:space="preserve">Data Collection: Novels/Articles(Probably Python to Web Scraping); Probably multi-language; hyperlink processing; Emoji processing; Related material/data; Spell checker </w:t>
+      </w:r>
+      <w:r>
+        <w:rPr>
+          <w:rFonts w:ascii="Times New Roman" w:hAnsi="Times New Roman" w:hint="default"/>
+          <w:sz w:val="30"/>
+          <w:szCs w:val="30"/>
+          <w:rtl w:val="0"/>
+          <w:lang w:val="en-US"/>
+        </w:rPr>
+        <w:t xml:space="preserve">— </w:t>
+      </w:r>
+      <w:r>
+        <w:rPr>
+          <w:rFonts w:ascii="Times New Roman" w:hAnsi="Times New Roman"/>
+          <w:sz w:val="30"/>
+          <w:szCs w:val="30"/>
+          <w:rtl w:val="0"/>
+          <w:lang w:val="en-US"/>
+        </w:rPr>
+        <w:t>Next meeting perhaps</w:t>
+      </w:r>
+    </w:p>
+    <w:p>
+      <w:pPr>
+        <w:pStyle w:val="Body"/>
+        <w:numPr>
+          <w:ilvl w:val="0"/>
+          <w:numId w:val="2"/>
+        </w:numPr>
+        <w:spacing w:line="312" w:lineRule="auto"/>
+        <w:rPr>
+          <w:rFonts w:ascii="Times New Roman" w:hAnsi="Times New Roman"/>
+          <w:sz w:val="30"/>
+          <w:szCs w:val="30"/>
+          <w:lang w:val="en-US"/>
+        </w:rPr>
+      </w:pPr>
+      <w:r>
+        <w:rPr>
+          <w:rFonts w:ascii="Times New Roman" w:hAnsi="Times New Roman"/>
+          <w:sz w:val="30"/>
+          <w:szCs w:val="30"/>
+          <w:rtl w:val="0"/>
+          <w:lang w:val="en-US"/>
+        </w:rPr>
+        <w:t xml:space="preserve">Online system: Local database + data retrieving from internet(Specific place) </w:t>
+      </w:r>
+      <w:r>
+        <w:rPr>
+          <w:rFonts w:ascii="Times New Roman" w:hAnsi="Times New Roman" w:hint="default"/>
+          <w:sz w:val="30"/>
+          <w:szCs w:val="30"/>
+          <w:rtl w:val="0"/>
+          <w:lang w:val="en-US"/>
+        </w:rPr>
+        <w:t xml:space="preserve">— </w:t>
+      </w:r>
+      <w:r>
+        <w:rPr>
+          <w:rFonts w:ascii="Times New Roman" w:hAnsi="Times New Roman"/>
+          <w:sz w:val="30"/>
+          <w:szCs w:val="30"/>
+          <w:rtl w:val="0"/>
+          <w:lang w:val="en-US"/>
+        </w:rPr>
+        <w:t>After choosing data collection</w:t>
+      </w:r>
+    </w:p>
+    <w:p>
+      <w:pPr>
+        <w:pStyle w:val="Body"/>
+        <w:numPr>
+          <w:ilvl w:val="0"/>
+          <w:numId w:val="2"/>
+        </w:numPr>
+        <w:spacing w:line="312" w:lineRule="auto"/>
+        <w:rPr>
+          <w:rFonts w:ascii="Times New Roman" w:hAnsi="Times New Roman"/>
+          <w:sz w:val="30"/>
+          <w:szCs w:val="30"/>
+          <w:lang w:val="en-US"/>
+        </w:rPr>
+      </w:pPr>
+      <w:r>
+        <w:rPr>
+          <w:rFonts w:ascii="Times New Roman" w:hAnsi="Times New Roman"/>
+          <w:sz w:val="30"/>
+          <w:szCs w:val="30"/>
+          <w:rtl w:val="0"/>
+          <w:lang w:val="en-US"/>
+        </w:rPr>
+        <w:t>Available options for dataset: British Library?</w:t>
+      </w:r>
+    </w:p>
+    <w:p>
+      <w:pPr>
+        <w:pStyle w:val="Body"/>
+        <w:spacing w:line="312" w:lineRule="auto"/>
+        <w:rPr>
+          <w:rFonts w:ascii="Times New Roman" w:cs="Times New Roman" w:hAnsi="Times New Roman" w:eastAsia="Times New Roman"/>
+          <w:sz w:val="30"/>
+          <w:szCs w:val="30"/>
+        </w:rPr>
+      </w:pPr>
+    </w:p>
+    <w:p>
+      <w:pPr>
+        <w:pStyle w:val="Body"/>
+        <w:spacing w:line="312" w:lineRule="auto"/>
+        <w:rPr>
+          <w:rFonts w:ascii="Times New Roman" w:cs="Times New Roman" w:hAnsi="Times New Roman" w:eastAsia="Times New Roman"/>
+          <w:sz w:val="30"/>
+          <w:szCs w:val="30"/>
+        </w:rPr>
+      </w:pPr>
+      <w:r>
+        <w:rPr>
+          <w:rFonts w:ascii="Times New Roman" w:hAnsi="Times New Roman"/>
+          <w:sz w:val="30"/>
+          <w:szCs w:val="30"/>
+          <w:rtl w:val="0"/>
+          <w:lang w:val="en-US"/>
+        </w:rPr>
+        <w:t>Plan for next meeting:</w:t>
+      </w:r>
+    </w:p>
+    <w:p>
+      <w:pPr>
+        <w:pStyle w:val="Body"/>
+        <w:numPr>
+          <w:ilvl w:val="0"/>
+          <w:numId w:val="4"/>
+        </w:numPr>
+        <w:spacing w:line="312" w:lineRule="auto"/>
+        <w:rPr>
+          <w:rFonts w:ascii="Times New Roman" w:hAnsi="Times New Roman"/>
+          <w:sz w:val="30"/>
+          <w:szCs w:val="30"/>
+          <w:lang w:val="en-US"/>
+        </w:rPr>
+      </w:pPr>
+      <w:r>
+        <w:rPr>
+          <w:rFonts w:ascii="Times New Roman" w:hAnsi="Times New Roman"/>
+          <w:sz w:val="30"/>
+          <w:szCs w:val="30"/>
+          <w:rtl w:val="0"/>
+          <w:lang w:val="en-US"/>
+        </w:rPr>
+        <w:t>Find available options for front-end development - Leo, Shuyi Liu</w:t>
+      </w:r>
+    </w:p>
+    <w:p>
+      <w:pPr>
+        <w:pStyle w:val="Body"/>
+        <w:numPr>
+          <w:ilvl w:val="0"/>
+          <w:numId w:val="2"/>
+        </w:numPr>
+        <w:spacing w:line="312" w:lineRule="auto"/>
+        <w:rPr>
+          <w:rFonts w:ascii="Times New Roman" w:hAnsi="Times New Roman"/>
+          <w:sz w:val="30"/>
+          <w:szCs w:val="30"/>
+          <w:lang w:val="en-US"/>
+        </w:rPr>
+      </w:pPr>
+      <w:r>
+        <w:rPr>
+          <w:rFonts w:ascii="Times New Roman" w:hAnsi="Times New Roman"/>
+          <w:sz w:val="30"/>
+          <w:szCs w:val="30"/>
+          <w:rtl w:val="0"/>
+          <w:lang w:val="en-US"/>
+        </w:rPr>
+        <w:t xml:space="preserve">Find data collection choice - Ding </w:t>
+      </w:r>
+    </w:p>
+    <w:p>
+      <w:pPr>
+        <w:pStyle w:val="Body"/>
+        <w:numPr>
+          <w:ilvl w:val="0"/>
+          <w:numId w:val="2"/>
+        </w:numPr>
+        <w:spacing w:line="312" w:lineRule="auto"/>
+        <w:rPr>
+          <w:rFonts w:ascii="Times New Roman" w:hAnsi="Times New Roman"/>
+          <w:sz w:val="30"/>
+          <w:szCs w:val="30"/>
+          <w:lang w:val="en-US"/>
+        </w:rPr>
+      </w:pPr>
+      <w:r>
+        <w:rPr>
+          <w:rFonts w:ascii="Times New Roman" w:hAnsi="Times New Roman"/>
+          <w:sz w:val="30"/>
+          <w:szCs w:val="30"/>
+          <w:rtl w:val="0"/>
+          <w:lang w:val="en-US"/>
+        </w:rPr>
+        <w:t>Next meeting time: 25th/Dec/2022 15:00</w:t>
+      </w:r>
+    </w:p>
+    <w:p>
+      <w:pPr>
+        <w:pStyle w:val="Body"/>
+        <w:numPr>
+          <w:ilvl w:val="0"/>
+          <w:numId w:val="2"/>
+        </w:numPr>
+        <w:spacing w:line="312" w:lineRule="auto"/>
+        <w:rPr>
+          <w:rFonts w:ascii="Times New Roman" w:hAnsi="Times New Roman"/>
+          <w:sz w:val="30"/>
+          <w:szCs w:val="30"/>
+          <w:lang w:val="en-US"/>
+        </w:rPr>
+      </w:pPr>
+      <w:r>
+        <w:rPr>
+          <w:rFonts w:ascii="Times New Roman" w:hAnsi="Times New Roman"/>
+          <w:sz w:val="30"/>
+          <w:szCs w:val="30"/>
+          <w:rtl w:val="0"/>
+          <w:lang w:val="en-US"/>
+        </w:rPr>
+        <w:t>Allocate more research work where possible</w:t>
+      </w:r>
+    </w:p>
+    <w:p>
+      <w:pPr>
+        <w:pStyle w:val="Body"/>
+        <w:spacing w:line="312" w:lineRule="auto"/>
+        <w:rPr>
+          <w:rFonts w:ascii="Times New Roman" w:cs="Times New Roman" w:hAnsi="Times New Roman" w:eastAsia="Times New Roman"/>
+          <w:sz w:val="30"/>
+          <w:szCs w:val="30"/>
+        </w:rPr>
+      </w:pPr>
+    </w:p>
+    <w:p>
+      <w:pPr>
+        <w:pStyle w:val="Body"/>
+        <w:spacing w:line="312" w:lineRule="auto"/>
+        <w:rPr>
+          <w:rFonts w:ascii="Times New Roman" w:cs="Times New Roman" w:hAnsi="Times New Roman" w:eastAsia="Times New Roman"/>
+          <w:sz w:val="30"/>
+          <w:szCs w:val="30"/>
+        </w:rPr>
+      </w:pPr>
+    </w:p>
+    <w:p>
+      <w:pPr>
+        <w:pStyle w:val="Body"/>
+        <w:spacing w:line="312" w:lineRule="auto"/>
+        <w:rPr>
+          <w:rFonts w:ascii="Times New Roman" w:cs="Times New Roman" w:hAnsi="Times New Roman" w:eastAsia="Times New Roman"/>
+          <w:sz w:val="30"/>
+          <w:szCs w:val="30"/>
+        </w:rPr>
+      </w:pPr>
+    </w:p>
+    <w:p>
+      <w:pPr>
+        <w:pStyle w:val="Body"/>
+        <w:spacing w:line="312" w:lineRule="auto"/>
+        <w:rPr>
+          <w:rFonts w:ascii="Times New Roman" w:cs="Times New Roman" w:hAnsi="Times New Roman" w:eastAsia="Times New Roman"/>
+          <w:sz w:val="30"/>
+          <w:szCs w:val="30"/>
+        </w:rPr>
+      </w:pPr>
+    </w:p>
+    <w:p>
+      <w:pPr>
+        <w:pStyle w:val="Body"/>
+        <w:spacing w:line="312" w:lineRule="auto"/>
+        <w:rPr>
+          <w:rFonts w:ascii="Times New Roman" w:cs="Times New Roman" w:hAnsi="Times New Roman" w:eastAsia="Times New Roman"/>
+          <w:sz w:val="30"/>
+          <w:szCs w:val="30"/>
+        </w:rPr>
+      </w:pPr>
+    </w:p>
+    <w:p>
+      <w:pPr>
+        <w:pStyle w:val="Body"/>
+        <w:spacing w:line="312" w:lineRule="auto"/>
+        <w:rPr>
+          <w:rFonts w:ascii="Times New Roman" w:cs="Times New Roman" w:hAnsi="Times New Roman" w:eastAsia="Times New Roman"/>
+          <w:sz w:val="30"/>
+          <w:szCs w:val="30"/>
+        </w:rPr>
+      </w:pPr>
+    </w:p>
+    <w:p>
+      <w:pPr>
+        <w:pStyle w:val="Body"/>
+        <w:spacing w:line="312" w:lineRule="auto"/>
+        <w:rPr>
+          <w:rFonts w:ascii="Times New Roman" w:cs="Times New Roman" w:hAnsi="Times New Roman" w:eastAsia="Times New Roman"/>
+          <w:sz w:val="30"/>
+          <w:szCs w:val="30"/>
+        </w:rPr>
+      </w:pPr>
+    </w:p>
+    <w:p>
+      <w:pPr>
+        <w:pStyle w:val="Body"/>
+        <w:spacing w:line="312" w:lineRule="auto"/>
+        <w:rPr>
+          <w:rFonts w:ascii="Times New Roman" w:cs="Times New Roman" w:hAnsi="Times New Roman" w:eastAsia="Times New Roman"/>
+          <w:sz w:val="30"/>
+          <w:szCs w:val="30"/>
+        </w:rPr>
+      </w:pPr>
     </w:p>
     <w:p>
       <w:pPr>
@@ -718,6 +1447,18 @@
   </w:num>
   <w:num w:numId="2">
     <w:abstractNumId w:val="0"/>
+  </w:num>
+  <w:num w:numId="3">
+    <w:abstractNumId w:val="0"/>
+    <w:lvlOverride w:ilvl="0">
+      <w:startOverride w:val="1"/>
+    </w:lvlOverride>
+  </w:num>
+  <w:num w:numId="4">
+    <w:abstractNumId w:val="0"/>
+    <w:lvlOverride w:ilvl="0">
+      <w:startOverride w:val="1"/>
+    </w:lvlOverride>
   </w:num>
 </w:numbering>
 </file>

</xml_diff>